<commit_message>
Major TDD Architecture Rework - Core/Adapters Pattern
ARCHITECTURE: New core/ module with bot.py, command_service.py, game_result_service.py. New adapters/ module with sc2_adapter.py, twitch_adapter.py, discord_adapter.py. New run_core.py entry point. Separation of concerns - Core handles logic, Adapters handle external integrations.

GAME DETECTION FIXES: SC2 adapter detects game start when players load. Treats REPLAY_ENDED as game_ended. Rolling sc2client_activity_log.txt for debugging. Fixed first_run flag for sounds.

DATABASE FIXES: All stats queries filter for 1v1 only. Comment handler asks Y/N before overwriting. Unicode sanitization before logging.

TESTING: New tests/ directory with pytest structure. Test coverage for core modules.

DOCS: QUICK_START.md, TDD_ARCHITECTURE_GUIDE.md, MIGRATION_LESSONS_LEARNED.md
</commit_message>
<xml_diff>
--- a/documentation/Mathison Project Restructuring Plan.docx
+++ b/documentation/Mathison Project Restructuring Plan.docx
@@ -255,7 +255,7 @@
           <w:kern w:val="0"/>
         </w:rPr>
         <w:pict w14:anchorId="43F340F6">
-          <v:rect id="_x0000_i1029" alt="" style="width:468pt;height:.05pt;mso-width-percent:0;mso-height-percent:0;mso-width-percent:0;mso-height-percent:0" o:hralign="center" o:hrstd="t" o:hrnoshade="t" o:hr="t" fillcolor="gray" stroked="f"/>
+          <v:rect id="_x0000_i1025" alt="" style="width:468pt;height:.05pt;mso-width-percent:0;mso-height-percent:0;mso-width-percent:0;mso-height-percent:0" o:hralign="center" o:hrstd="t" o:hrnoshade="t" o:hr="t" fillcolor="gray" stroked="f"/>
         </w:pict>
       </w:r>
     </w:p>
@@ -1080,7 +1080,507 @@
           <w:kern w:val="0"/>
         </w:rPr>
         <w:pict w14:anchorId="506DBAC1">
-          <v:rect id="_x0000_i1028" alt="" style="width:468pt;height:.05pt;mso-width-percent:0;mso-height-percent:0;mso-width-percent:0;mso-height-percent:0" o:hralign="center" o:hrstd="t" o:hrnoshade="t" o:hr="t" fillcolor="gray" stroked="f"/>
+          <v:rect id="_x0000_i1026" alt="" style="width:468pt;height:.05pt;mso-width-percent:0;mso-height-percent:0;mso-width-percent:0;mso-height-percent:0" o:hralign="center" o:hrstd="t" o:hrnoshade="t" o:hr="t" fillcolor="gray" stroked="f"/>
+        </w:pict>
+      </w:r>
+    </w:p>
+    <w:p>
+      <w:pPr>
+        <w:spacing w:after="120" w:line="240" w:lineRule="auto"/>
+        <w:outlineLvl w:val="1"/>
+        <w:rPr>
+          <w:rFonts w:ascii="Arial" w:eastAsia="Times New Roman" w:hAnsi="Arial" w:cs="Arial"/>
+          <w:b/>
+          <w:bCs/>
+          <w:color w:val="1B1C1D"/>
+          <w:kern w:val="0"/>
+          <w:sz w:val="36"/>
+          <w:szCs w:val="36"/>
+          <w14:ligatures w14:val="none"/>
+        </w:rPr>
+      </w:pPr>
+      <w:r>
+        <w:rPr>
+          <w:rFonts w:ascii="Arial" w:eastAsia="Times New Roman" w:hAnsi="Arial" w:cs="Arial"/>
+          <w:b/>
+          <w:bCs/>
+          <w:color w:val="1B1C1D"/>
+          <w:kern w:val="0"/>
+          <w:sz w:val="36"/>
+          <w:szCs w:val="36"/>
+          <w14:ligatures w14:val="none"/>
+        </w:rPr>
+        <w:t xml:space="preserve">3. </w:t>
+      </w:r>
+      <w:r>
+        <w:rPr>
+          <w:rFonts w:ascii="Arial" w:eastAsia="Times New Roman" w:hAnsi="Arial" w:cs="Arial"/>
+          <w:b/>
+          <w:bCs/>
+          <w:color w:val="1B1C1D"/>
+          <w:kern w:val="0"/>
+          <w:sz w:val="36"/>
+          <w:szCs w:val="36"/>
+          <w14:ligatures w14:val="none"/>
+        </w:rPr>
+        <w:t>Unified Event Queue</w:t>
+      </w:r>
+    </w:p>
+    <w:p>
+      <w:pPr>
+        <w:spacing w:after="120" w:line="240" w:lineRule="auto"/>
+        <w:rPr>
+          <w:rFonts w:ascii="Arial" w:eastAsia="Times New Roman" w:hAnsi="Arial" w:cs="Arial"/>
+          <w:color w:val="1B1C1D"/>
+          <w:kern w:val="0"/>
+          <w14:ligatures w14:val="none"/>
+        </w:rPr>
+      </w:pPr>
+      <w:r>
+        <w:rPr>
+          <w:rFonts w:ascii="Arial" w:eastAsia="Times New Roman" w:hAnsi="Arial" w:cs="Arial"/>
+          <w:color w:val="1B1C1D"/>
+          <w:kern w:val="0"/>
+          <w14:ligatures w14:val="none"/>
+        </w:rPr>
+        <w:t>R</w:t>
+      </w:r>
+      <w:r>
+        <w:rPr>
+          <w:rFonts w:ascii="Arial" w:eastAsia="Times New Roman" w:hAnsi="Arial" w:cs="Arial"/>
+          <w:color w:val="1B1C1D"/>
+          <w:kern w:val="0"/>
+          <w14:ligatures w14:val="none"/>
+        </w:rPr>
+        <w:t>estructuring specifically addresses timing/concurrency by moving away from "shared state across threads" to a cleaner </w:t>
+      </w:r>
+      <w:r>
+        <w:rPr>
+          <w:rFonts w:ascii="Arial" w:eastAsia="Times New Roman" w:hAnsi="Arial" w:cs="Arial"/>
+          <w:b/>
+          <w:bCs/>
+          <w:color w:val="1B1C1D"/>
+          <w:kern w:val="0"/>
+          <w14:ligatures w14:val="none"/>
+        </w:rPr>
+        <w:t>Event-Driven Architecture</w:t>
+      </w:r>
+      <w:r>
+        <w:rPr>
+          <w:rFonts w:ascii="Arial" w:eastAsia="Times New Roman" w:hAnsi="Arial" w:cs="Arial"/>
+          <w:color w:val="1B1C1D"/>
+          <w:kern w:val="0"/>
+          <w14:ligatures w14:val="none"/>
+        </w:rPr>
+        <w:t>.</w:t>
+      </w:r>
+      <w:r>
+        <w:rPr>
+          <w:rFonts w:ascii="Arial" w:eastAsia="Times New Roman" w:hAnsi="Arial" w:cs="Arial"/>
+          <w:b/>
+          <w:bCs/>
+          <w:color w:val="1B1C1D"/>
+          <w:kern w:val="0"/>
+          <w14:ligatures w14:val="none"/>
+        </w:rPr>
+        <w:t>Detailed Analysis of the Timing Problem:</w:t>
+      </w:r>
+      <w:r>
+        <w:rPr>
+          <w:rFonts w:ascii="Arial" w:eastAsia="Times New Roman" w:hAnsi="Arial" w:cs="Arial"/>
+          <w:color w:val="1B1C1D"/>
+          <w:kern w:val="0"/>
+          <w14:ligatures w14:val="none"/>
+        </w:rPr>
+        <w:t xml:space="preserve">Currently, api/twitch_bot.py runs in a thread, api/discord_bot.py runs in an asyncio loop, and monitor_game runs in a background thread. They all mutate shared state (like contextHistory) concurrently. This </w:t>
+      </w:r>
+      <w:r>
+        <w:rPr>
+          <w:rFonts w:ascii="Arial" w:eastAsia="Times New Roman" w:hAnsi="Arial" w:cs="Arial"/>
+          <w:color w:val="1B1C1D"/>
+          <w:kern w:val="0"/>
+          <w14:ligatures w14:val="none"/>
+        </w:rPr>
+        <w:lastRenderedPageBreak/>
+        <w:t>is a recipe for race conditions where the bot might get confused if a Discord message and a Game Event happen at the exact same millisecond.</w:t>
+      </w:r>
+    </w:p>
+    <w:p>
+      <w:pPr>
+        <w:spacing w:after="120" w:line="240" w:lineRule="auto"/>
+        <w:rPr>
+          <w:rFonts w:ascii="Arial" w:eastAsia="Times New Roman" w:hAnsi="Arial" w:cs="Arial"/>
+          <w:b/>
+          <w:bCs/>
+          <w:color w:val="1B1C1D"/>
+          <w:kern w:val="0"/>
+          <w14:ligatures w14:val="none"/>
+        </w:rPr>
+      </w:pPr>
+      <w:r>
+        <w:rPr>
+          <w:rFonts w:ascii="Arial" w:eastAsia="Times New Roman" w:hAnsi="Arial" w:cs="Arial"/>
+          <w:b/>
+          <w:bCs/>
+          <w:color w:val="1B1C1D"/>
+          <w:kern w:val="0"/>
+          <w14:ligatures w14:val="none"/>
+        </w:rPr>
+        <w:t>The Solution in the New Plan:</w:t>
+      </w:r>
+    </w:p>
+    <w:p>
+      <w:pPr>
+        <w:spacing w:after="120" w:line="240" w:lineRule="auto"/>
+        <w:rPr>
+          <w:rFonts w:ascii="Arial" w:eastAsia="Times New Roman" w:hAnsi="Arial" w:cs="Arial"/>
+          <w:color w:val="1B1C1D"/>
+          <w:kern w:val="0"/>
+          <w14:ligatures w14:val="none"/>
+        </w:rPr>
+      </w:pPr>
+      <w:r>
+        <w:rPr>
+          <w:rFonts w:ascii="Arial" w:eastAsia="Times New Roman" w:hAnsi="Arial" w:cs="Arial"/>
+          <w:color w:val="1B1C1D"/>
+          <w:kern w:val="0"/>
+          <w14:ligatures w14:val="none"/>
+        </w:rPr>
+        <w:t>In the new BotCore design, we will implement a </w:t>
+      </w:r>
+      <w:r>
+        <w:rPr>
+          <w:rFonts w:ascii="Arial" w:eastAsia="Times New Roman" w:hAnsi="Arial" w:cs="Arial"/>
+          <w:b/>
+          <w:bCs/>
+          <w:color w:val="1B1C1D"/>
+          <w:kern w:val="0"/>
+          <w14:ligatures w14:val="none"/>
+        </w:rPr>
+        <w:t>Unified Event Queue</w:t>
+      </w:r>
+      <w:r>
+        <w:rPr>
+          <w:rFonts w:ascii="Arial" w:eastAsia="Times New Roman" w:hAnsi="Arial" w:cs="Arial"/>
+          <w:color w:val="1B1C1D"/>
+          <w:kern w:val="0"/>
+          <w14:ligatures w14:val="none"/>
+        </w:rPr>
+        <w:t>.</w:t>
+      </w:r>
+    </w:p>
+    <w:p>
+      <w:pPr>
+        <w:numPr>
+          <w:ilvl w:val="0"/>
+          <w:numId w:val="7"/>
+        </w:numPr>
+        <w:spacing w:after="120" w:line="240" w:lineRule="auto"/>
+        <w:rPr>
+          <w:rFonts w:ascii="Arial" w:eastAsia="Times New Roman" w:hAnsi="Arial" w:cs="Arial"/>
+          <w:color w:val="1B1C1D"/>
+          <w:kern w:val="0"/>
+          <w14:ligatures w14:val="none"/>
+        </w:rPr>
+      </w:pPr>
+      <w:r>
+        <w:rPr>
+          <w:rFonts w:ascii="Arial" w:eastAsia="Times New Roman" w:hAnsi="Arial" w:cs="Arial"/>
+          <w:b/>
+          <w:bCs/>
+          <w:color w:val="1B1C1D"/>
+          <w:kern w:val="0"/>
+          <w14:ligatures w14:val="none"/>
+        </w:rPr>
+        <w:t>Adapters become "Producers":</w:t>
+      </w:r>
+    </w:p>
+    <w:p>
+      <w:pPr>
+        <w:numPr>
+          <w:ilvl w:val="0"/>
+          <w:numId w:val="8"/>
+        </w:numPr>
+        <w:spacing w:after="120" w:line="240" w:lineRule="auto"/>
+        <w:rPr>
+          <w:rFonts w:ascii="Arial" w:eastAsia="Times New Roman" w:hAnsi="Arial" w:cs="Arial"/>
+          <w:color w:val="1B1C1D"/>
+          <w:kern w:val="0"/>
+          <w14:ligatures w14:val="none"/>
+        </w:rPr>
+      </w:pPr>
+      <w:r>
+        <w:rPr>
+          <w:rFonts w:ascii="Arial" w:eastAsia="Times New Roman" w:hAnsi="Arial" w:cs="Arial"/>
+          <w:color w:val="1B1C1D"/>
+          <w:kern w:val="0"/>
+          <w14:ligatures w14:val="none"/>
+        </w:rPr>
+        <w:t>The TwitchAdapter listens to IRC and pushes a ChatEvent to a queue.</w:t>
+      </w:r>
+    </w:p>
+    <w:p>
+      <w:pPr>
+        <w:numPr>
+          <w:ilvl w:val="0"/>
+          <w:numId w:val="9"/>
+        </w:numPr>
+        <w:spacing w:after="120" w:line="240" w:lineRule="auto"/>
+        <w:rPr>
+          <w:rFonts w:ascii="Arial" w:eastAsia="Times New Roman" w:hAnsi="Arial" w:cs="Arial"/>
+          <w:color w:val="1B1C1D"/>
+          <w:kern w:val="0"/>
+          <w14:ligatures w14:val="none"/>
+        </w:rPr>
+      </w:pPr>
+      <w:r>
+        <w:rPr>
+          <w:rFonts w:ascii="Arial" w:eastAsia="Times New Roman" w:hAnsi="Arial" w:cs="Arial"/>
+          <w:color w:val="1B1C1D"/>
+          <w:kern w:val="0"/>
+          <w14:ligatures w14:val="none"/>
+        </w:rPr>
+        <w:t>The DiscordAdapter listens to Discord and pushes a ChatEvent to the </w:t>
+      </w:r>
+      <w:r>
+        <w:rPr>
+          <w:rFonts w:ascii="Arial" w:eastAsia="Times New Roman" w:hAnsi="Arial" w:cs="Arial"/>
+          <w:i/>
+          <w:iCs/>
+          <w:color w:val="1B1C1D"/>
+          <w:kern w:val="0"/>
+          <w14:ligatures w14:val="none"/>
+        </w:rPr>
+        <w:t>same</w:t>
+      </w:r>
+      <w:r>
+        <w:rPr>
+          <w:rFonts w:ascii="Arial" w:eastAsia="Times New Roman" w:hAnsi="Arial" w:cs="Arial"/>
+          <w:color w:val="1B1C1D"/>
+          <w:kern w:val="0"/>
+          <w14:ligatures w14:val="none"/>
+        </w:rPr>
+        <w:t> queue.</w:t>
+      </w:r>
+    </w:p>
+    <w:p>
+      <w:pPr>
+        <w:numPr>
+          <w:ilvl w:val="0"/>
+          <w:numId w:val="10"/>
+        </w:numPr>
+        <w:spacing w:after="120" w:line="240" w:lineRule="auto"/>
+        <w:rPr>
+          <w:rFonts w:ascii="Arial" w:eastAsia="Times New Roman" w:hAnsi="Arial" w:cs="Arial"/>
+          <w:color w:val="1B1C1D"/>
+          <w:kern w:val="0"/>
+          <w14:ligatures w14:val="none"/>
+        </w:rPr>
+      </w:pPr>
+      <w:r>
+        <w:rPr>
+          <w:rFonts w:ascii="Arial" w:eastAsia="Times New Roman" w:hAnsi="Arial" w:cs="Arial"/>
+          <w:color w:val="1B1C1D"/>
+          <w:kern w:val="0"/>
+          <w14:ligatures w14:val="none"/>
+        </w:rPr>
+        <w:t>The SC2Adapter polls the game and pushes a GameEvent to the </w:t>
+      </w:r>
+      <w:r>
+        <w:rPr>
+          <w:rFonts w:ascii="Arial" w:eastAsia="Times New Roman" w:hAnsi="Arial" w:cs="Arial"/>
+          <w:i/>
+          <w:iCs/>
+          <w:color w:val="1B1C1D"/>
+          <w:kern w:val="0"/>
+          <w14:ligatures w14:val="none"/>
+        </w:rPr>
+        <w:t>same</w:t>
+      </w:r>
+      <w:r>
+        <w:rPr>
+          <w:rFonts w:ascii="Arial" w:eastAsia="Times New Roman" w:hAnsi="Arial" w:cs="Arial"/>
+          <w:color w:val="1B1C1D"/>
+          <w:kern w:val="0"/>
+          <w14:ligatures w14:val="none"/>
+        </w:rPr>
+        <w:t> queue.</w:t>
+      </w:r>
+    </w:p>
+    <w:p>
+      <w:pPr>
+        <w:numPr>
+          <w:ilvl w:val="0"/>
+          <w:numId w:val="11"/>
+        </w:numPr>
+        <w:spacing w:after="120" w:line="240" w:lineRule="auto"/>
+        <w:rPr>
+          <w:rFonts w:ascii="Arial" w:eastAsia="Times New Roman" w:hAnsi="Arial" w:cs="Arial"/>
+          <w:color w:val="1B1C1D"/>
+          <w:kern w:val="0"/>
+          <w14:ligatures w14:val="none"/>
+        </w:rPr>
+      </w:pPr>
+      <w:r>
+        <w:rPr>
+          <w:rFonts w:ascii="Arial" w:eastAsia="Times New Roman" w:hAnsi="Arial" w:cs="Arial"/>
+          <w:b/>
+          <w:bCs/>
+          <w:color w:val="1B1C1D"/>
+          <w:kern w:val="0"/>
+          <w14:ligatures w14:val="none"/>
+        </w:rPr>
+        <w:t>BotCore becomes the "Consumer":</w:t>
+      </w:r>
+    </w:p>
+    <w:p>
+      <w:pPr>
+        <w:numPr>
+          <w:ilvl w:val="0"/>
+          <w:numId w:val="12"/>
+        </w:numPr>
+        <w:spacing w:after="120" w:line="240" w:lineRule="auto"/>
+        <w:rPr>
+          <w:rFonts w:ascii="Arial" w:eastAsia="Times New Roman" w:hAnsi="Arial" w:cs="Arial"/>
+          <w:color w:val="1B1C1D"/>
+          <w:kern w:val="0"/>
+          <w14:ligatures w14:val="none"/>
+        </w:rPr>
+      </w:pPr>
+      <w:r>
+        <w:rPr>
+          <w:rFonts w:ascii="Arial" w:eastAsia="Times New Roman" w:hAnsi="Arial" w:cs="Arial"/>
+          <w:color w:val="1B1C1D"/>
+          <w:kern w:val="0"/>
+          <w14:ligatures w14:val="none"/>
+        </w:rPr>
+        <w:t>BotCore runs a single processing loop (or uses a lock) to process events one by one from the queue.</w:t>
+      </w:r>
+    </w:p>
+    <w:p>
+      <w:pPr>
+        <w:numPr>
+          <w:ilvl w:val="0"/>
+          <w:numId w:val="13"/>
+        </w:numPr>
+        <w:spacing w:after="120" w:line="240" w:lineRule="auto"/>
+        <w:rPr>
+          <w:rFonts w:ascii="Arial" w:eastAsia="Times New Roman" w:hAnsi="Arial" w:cs="Arial"/>
+          <w:color w:val="1B1C1D"/>
+          <w:kern w:val="0"/>
+          <w14:ligatures w14:val="none"/>
+        </w:rPr>
+      </w:pPr>
+      <w:r>
+        <w:rPr>
+          <w:rFonts w:ascii="Arial" w:eastAsia="Times New Roman" w:hAnsi="Arial" w:cs="Arial"/>
+          <w:b/>
+          <w:bCs/>
+          <w:color w:val="1B1C1D"/>
+          <w:kern w:val="0"/>
+          <w14:ligatures w14:val="none"/>
+        </w:rPr>
+        <w:t>Benefit:</w:t>
+      </w:r>
+      <w:r>
+        <w:rPr>
+          <w:rFonts w:ascii="Arial" w:eastAsia="Times New Roman" w:hAnsi="Arial" w:cs="Arial"/>
+          <w:color w:val="1B1C1D"/>
+          <w:kern w:val="0"/>
+          <w14:ligatures w14:val="none"/>
+        </w:rPr>
+        <w:t> This serializes all inputs. The bot can never be "interrupted" halfway through thinking about a Discord message by a StarCraft event. It handles one, then the other.</w:t>
+      </w:r>
+    </w:p>
+    <w:p>
+      <w:pPr>
+        <w:numPr>
+          <w:ilvl w:val="0"/>
+          <w:numId w:val="14"/>
+        </w:numPr>
+        <w:spacing w:after="120" w:line="240" w:lineRule="auto"/>
+        <w:rPr>
+          <w:rFonts w:ascii="Arial" w:eastAsia="Times New Roman" w:hAnsi="Arial" w:cs="Arial"/>
+          <w:color w:val="1B1C1D"/>
+          <w:kern w:val="0"/>
+          <w14:ligatures w14:val="none"/>
+        </w:rPr>
+      </w:pPr>
+      <w:r>
+        <w:rPr>
+          <w:rFonts w:ascii="Arial" w:eastAsia="Times New Roman" w:hAnsi="Arial" w:cs="Arial"/>
+          <w:b/>
+          <w:bCs/>
+          <w:color w:val="1B1C1D"/>
+          <w:kern w:val="0"/>
+          <w14:ligatures w14:val="none"/>
+        </w:rPr>
+        <w:t>Timing Simulation:</w:t>
+      </w:r>
+    </w:p>
+    <w:p>
+      <w:pPr>
+        <w:numPr>
+          <w:ilvl w:val="0"/>
+          <w:numId w:val="15"/>
+        </w:numPr>
+        <w:spacing w:after="120" w:line="240" w:lineRule="auto"/>
+        <w:rPr>
+          <w:rFonts w:ascii="Arial" w:eastAsia="Times New Roman" w:hAnsi="Arial" w:cs="Arial"/>
+          <w:color w:val="1B1C1D"/>
+          <w:kern w:val="0"/>
+          <w14:ligatures w14:val="none"/>
+        </w:rPr>
+      </w:pPr>
+      <w:r>
+        <w:rPr>
+          <w:rFonts w:ascii="Arial" w:eastAsia="Times New Roman" w:hAnsi="Arial" w:cs="Arial"/>
+          <w:color w:val="1B1C1D"/>
+          <w:kern w:val="0"/>
+          <w14:ligatures w14:val="none"/>
+        </w:rPr>
+        <w:t>This makes testing timing </w:t>
+      </w:r>
+      <w:r>
+        <w:rPr>
+          <w:rFonts w:ascii="Arial" w:eastAsia="Times New Roman" w:hAnsi="Arial" w:cs="Arial"/>
+          <w:i/>
+          <w:iCs/>
+          <w:color w:val="1B1C1D"/>
+          <w:kern w:val="0"/>
+          <w14:ligatures w14:val="none"/>
+        </w:rPr>
+        <w:t>deterministic</w:t>
+      </w:r>
+      <w:r>
+        <w:rPr>
+          <w:rFonts w:ascii="Arial" w:eastAsia="Times New Roman" w:hAnsi="Arial" w:cs="Arial"/>
+          <w:color w:val="1B1C1D"/>
+          <w:kern w:val="0"/>
+          <w14:ligatures w14:val="none"/>
+        </w:rPr>
+        <w:t>. In your tests, you can say: "Push Event A, then Push Event B" and guarantee the bot processes them in that order, simulating exact timing scenarios without flaky race conditions.</w:t>
+      </w:r>
+    </w:p>
+    <w:p>
+      <w:pPr>
+        <w:spacing w:after="120" w:line="240" w:lineRule="auto"/>
+        <w:rPr>
+          <w:rFonts w:ascii="Arial" w:eastAsia="Times New Roman" w:hAnsi="Arial" w:cs="Arial"/>
+          <w:color w:val="1B1C1D"/>
+          <w:kern w:val="0"/>
+          <w14:ligatures w14:val="none"/>
+        </w:rPr>
+      </w:pPr>
+      <w:r>
+        <w:rPr>
+          <w:rFonts w:ascii="Arial" w:eastAsia="Times New Roman" w:hAnsi="Arial" w:cs="Arial"/>
+          <w:color w:val="1B1C1D"/>
+          <w:kern w:val="0"/>
+          <w14:ligatures w14:val="none"/>
+        </w:rPr>
+        <w:pict w14:anchorId="3893759B">
+          <v:rect id="_x0000_i1036" style="width:0;height:.75pt" o:hralign="center" o:hrstd="t" o:hr="t" fillcolor="#a0a0a0" stroked="f"/>
         </w:pict>
       </w:r>
     </w:p>
@@ -1186,7 +1686,6 @@
           <w:bdr w:val="none" w:sz="0" w:space="0" w:color="auto" w:frame="1"/>
           <w14:ligatures w14:val="none"/>
         </w:rPr>
-        <w:lastRenderedPageBreak/>
         <w:t>Define Interfaces/Protocols:</w:t>
       </w:r>
       <w:r>
@@ -1703,6 +2202,7 @@
           <w:kern w:val="0"/>
           <w14:ligatures w14:val="none"/>
         </w:rPr>
+        <w:lastRenderedPageBreak/>
         <w:t>In your unit tests, you will substitute the concrete implementations with mock objects.</w:t>
       </w:r>
     </w:p>
@@ -2371,7 +2871,6 @@
           <w:bdr w:val="none" w:sz="0" w:space="0" w:color="auto" w:frame="1"/>
           <w14:ligatures w14:val="none"/>
         </w:rPr>
-        <w:lastRenderedPageBreak/>
         <w:t xml:space="preserve">Create a </w:t>
       </w:r>
       <w:r>
@@ -2803,6 +3302,7 @@
           <w:kern w:val="0"/>
           <w14:ligatures w14:val="none"/>
         </w:rPr>
+        <w:lastRenderedPageBreak/>
         <w:t xml:space="preserve">Assert that the bot's internal state or its action queue now contains the correct counter-action (e.g., </w:t>
       </w:r>
       <w:r>
@@ -3399,7 +3899,6 @@
                 <w:bdr w:val="none" w:sz="0" w:space="0" w:color="auto" w:frame="1"/>
                 <w14:ligatures w14:val="none"/>
               </w:rPr>
-              <w:lastRenderedPageBreak/>
               <w:t>Component</w:t>
             </w:r>
           </w:p>
@@ -4069,7 +4568,7 @@
           <w:kern w:val="0"/>
         </w:rPr>
         <w:pict w14:anchorId="79BC06C9">
-          <v:rect id="_x0000_i1026" alt="" style="width:468pt;height:.05pt;mso-width-percent:0;mso-height-percent:0;mso-width-percent:0;mso-height-percent:0" o:hralign="center" o:hrstd="t" o:hrnoshade="t" o:hr="t" fillcolor="gray" stroked="f"/>
+          <v:rect id="_x0000_i1028" alt="" style="width:468pt;height:.05pt;mso-width-percent:0;mso-height-percent:0;mso-width-percent:0;mso-height-percent:0" o:hralign="center" o:hrstd="t" o:hrnoshade="t" o:hr="t" fillcolor="gray" stroked="f"/>
         </w:pict>
       </w:r>
     </w:p>
@@ -4196,6 +4695,7 @@
           <w:bdr w:val="none" w:sz="0" w:space="0" w:color="auto" w:frame="1"/>
           <w14:ligatures w14:val="none"/>
         </w:rPr>
+        <w:lastRenderedPageBreak/>
         <w:t>🔴</w:t>
       </w:r>
       <w:r>
@@ -6126,7 +6626,7 @@
           <w:kern w:val="0"/>
         </w:rPr>
         <w:pict w14:anchorId="3694DAD3">
-          <v:rect id="_x0000_i1025" alt="" style="width:468pt;height:.05pt;mso-width-percent:0;mso-height-percent:0;mso-width-percent:0;mso-height-percent:0" o:hralign="center" o:hrstd="t" o:hrnoshade="t" o:hr="t" fillcolor="gray" stroked="f"/>
+          <v:rect id="_x0000_i1029" alt="" style="width:468pt;height:.05pt;mso-width-percent:0;mso-height-percent:0;mso-width-percent:0;mso-height-percent:0" o:hralign="center" o:hrstd="t" o:hrnoshade="t" o:hr="t" fillcolor="gray" stroked="f"/>
         </w:pict>
       </w:r>
     </w:p>
@@ -6236,6 +6736,7 @@
           <w:bdr w:val="none" w:sz="0" w:space="0" w:color="auto" w:frame="1"/>
           <w14:ligatures w14:val="none"/>
         </w:rPr>
+        <w:lastRenderedPageBreak/>
         <w:t>Control Input:</w:t>
       </w:r>
       <w:r>
@@ -9030,6 +9531,7 @@
           <w:bdr w:val="none" w:sz="0" w:space="0" w:color="auto" w:frame="1"/>
           <w14:ligatures w14:val="none"/>
         </w:rPr>
+        <w:lastRenderedPageBreak/>
         <w:t xml:space="preserve">        </w:t>
       </w:r>
       <w:r>
@@ -11246,7 +11748,6 @@
           <w:bdr w:val="none" w:sz="0" w:space="0" w:color="auto" w:frame="1"/>
           <w14:ligatures w14:val="none"/>
         </w:rPr>
-        <w:lastRenderedPageBreak/>
         <w:t xml:space="preserve">    mock_chat = MockChatService()</w:t>
       </w:r>
     </w:p>
@@ -12089,6 +12590,7 @@
           <w:bdr w:val="none" w:sz="0" w:space="0" w:color="auto" w:frame="1"/>
           <w14:ligatures w14:val="none"/>
         </w:rPr>
+        <w:lastRenderedPageBreak/>
         <w:t xml:space="preserve">    </w:t>
       </w:r>
       <w:r>
@@ -14305,7 +14807,6 @@
           <w:bdr w:val="none" w:sz="0" w:space="0" w:color="auto" w:frame="1"/>
           <w14:ligatures w14:val="none"/>
         </w:rPr>
-        <w:lastRenderedPageBreak/>
         <w:t xml:space="preserve">    </w:t>
       </w:r>
       <w:r>
@@ -14655,6 +15156,155 @@
 <file path=word/numbering.xml><?xml version="1.0" encoding="utf-8"?>
 <w:numbering xmlns:wpc="http://schemas.microsoft.com/office/word/2010/wordprocessingCanvas" xmlns:cx="http://schemas.microsoft.com/office/drawing/2014/chartex" xmlns:cx1="http://schemas.microsoft.com/office/drawing/2015/9/8/chartex" xmlns:cx2="http://schemas.microsoft.com/office/drawing/2015/10/21/chartex" xmlns:cx3="http://schemas.microsoft.com/office/drawing/2016/5/9/chartex" xmlns:cx4="http://schemas.microsoft.com/office/drawing/2016/5/10/chartex" xmlns:cx5="http://schemas.microsoft.com/office/drawing/2016/5/11/chartex" xmlns:cx6="http://schemas.microsoft.com/office/drawing/2016/5/12/chartex" xmlns:cx7="http://schemas.microsoft.com/office/drawing/2016/5/13/chartex" xmlns:cx8="http://schemas.microsoft.com/office/drawing/2016/5/14/chartex" xmlns:mc="http://schemas.openxmlformats.org/markup-compatibility/2006" xmlns:aink="http://schemas.microsoft.com/office/drawing/2016/ink" xmlns:am3d="http://schemas.microsoft.com/office/drawing/2017/model3d" xmlns:o="urn:schemas-microsoft-com:office:office" xmlns:oel="http://schemas.microsoft.com/office/2019/extlst" xmlns:r="http://schemas.openxmlformats.org/officeDocument/2006/relationships" xmlns:m="http://schemas.openxmlformats.org/officeDocument/2006/math" xmlns:v="urn:schemas-microsoft-com:vml" xmlns:wp14="http://schemas.microsoft.com/office/word/2010/wordprocessingDrawing" xmlns:wp="http://schemas.openxmlformats.org/drawingml/2006/wordprocessingDrawing" xmlns:w10="urn:schemas-microsoft-com:office:word" xmlns:w="http://schemas.openxmlformats.org/wordprocessingml/2006/main" xmlns:w14="http://schemas.microsoft.com/office/word/2010/wordml" xmlns:w15="http://schemas.microsoft.com/office/word/2012/wordml" xmlns:w16cex="http://schemas.microsoft.com/office/word/2018/wordml/cex" xmlns:w16cid="http://schemas.microsoft.com/office/word/2016/wordml/cid" xmlns:w16="http://schemas.microsoft.com/office/word/2018/wordml" xmlns:w16du="http://schemas.microsoft.com/office/word/2023/wordml/word16du" xmlns:w16sdtdh="http://schemas.microsoft.com/office/word/2020/wordml/sdtdatahash" xmlns:w16sdtfl="http://schemas.microsoft.com/office/word/2024/wordml/sdtformatlock" xmlns:w16se="http://schemas.microsoft.com/office/word/2015/wordml/symex" xmlns:wpg="http://schemas.microsoft.com/office/word/2010/wordprocessingGroup" xmlns:wpi="http://schemas.microsoft.com/office/word/2010/wordprocessingInk" xmlns:wne="http://schemas.microsoft.com/office/word/2006/wordml" xmlns:wps="http://schemas.microsoft.com/office/word/2010/wordprocessingShape" mc:Ignorable="w14 w15 w16se w16cid w16 w16cex w16sdtdh w16sdtfl w16du wp14">
   <w:abstractNum w:abstractNumId="0" w15:restartNumberingAfterBreak="0">
+    <w:nsid w:val="01E2642B"/>
+    <w:multiLevelType w:val="multilevel"/>
+    <w:tmpl w:val="42645996"/>
+    <w:lvl w:ilvl="0">
+      <w:start w:val="1"/>
+      <w:numFmt w:val="bullet"/>
+      <w:lvlText w:val=""/>
+      <w:lvlJc w:val="left"/>
+      <w:pPr>
+        <w:tabs>
+          <w:tab w:val="num" w:pos="720"/>
+        </w:tabs>
+        <w:ind w:left="720" w:hanging="360"/>
+      </w:pPr>
+      <w:rPr>
+        <w:rFonts w:ascii="Symbol" w:hAnsi="Symbol" w:hint="default"/>
+        <w:sz w:val="20"/>
+      </w:rPr>
+    </w:lvl>
+    <w:lvl w:ilvl="1" w:tentative="1">
+      <w:start w:val="1"/>
+      <w:numFmt w:val="bullet"/>
+      <w:lvlText w:val="o"/>
+      <w:lvlJc w:val="left"/>
+      <w:pPr>
+        <w:tabs>
+          <w:tab w:val="num" w:pos="1440"/>
+        </w:tabs>
+        <w:ind w:left="1440" w:hanging="360"/>
+      </w:pPr>
+      <w:rPr>
+        <w:rFonts w:ascii="Courier New" w:hAnsi="Courier New" w:hint="default"/>
+        <w:sz w:val="20"/>
+      </w:rPr>
+    </w:lvl>
+    <w:lvl w:ilvl="2" w:tentative="1">
+      <w:start w:val="1"/>
+      <w:numFmt w:val="bullet"/>
+      <w:lvlText w:val=""/>
+      <w:lvlJc w:val="left"/>
+      <w:pPr>
+        <w:tabs>
+          <w:tab w:val="num" w:pos="2160"/>
+        </w:tabs>
+        <w:ind w:left="2160" w:hanging="360"/>
+      </w:pPr>
+      <w:rPr>
+        <w:rFonts w:ascii="Wingdings" w:hAnsi="Wingdings" w:hint="default"/>
+        <w:sz w:val="20"/>
+      </w:rPr>
+    </w:lvl>
+    <w:lvl w:ilvl="3" w:tentative="1">
+      <w:start w:val="1"/>
+      <w:numFmt w:val="bullet"/>
+      <w:lvlText w:val=""/>
+      <w:lvlJc w:val="left"/>
+      <w:pPr>
+        <w:tabs>
+          <w:tab w:val="num" w:pos="2880"/>
+        </w:tabs>
+        <w:ind w:left="2880" w:hanging="360"/>
+      </w:pPr>
+      <w:rPr>
+        <w:rFonts w:ascii="Wingdings" w:hAnsi="Wingdings" w:hint="default"/>
+        <w:sz w:val="20"/>
+      </w:rPr>
+    </w:lvl>
+    <w:lvl w:ilvl="4" w:tentative="1">
+      <w:start w:val="1"/>
+      <w:numFmt w:val="bullet"/>
+      <w:lvlText w:val=""/>
+      <w:lvlJc w:val="left"/>
+      <w:pPr>
+        <w:tabs>
+          <w:tab w:val="num" w:pos="3600"/>
+        </w:tabs>
+        <w:ind w:left="3600" w:hanging="360"/>
+      </w:pPr>
+      <w:rPr>
+        <w:rFonts w:ascii="Wingdings" w:hAnsi="Wingdings" w:hint="default"/>
+        <w:sz w:val="20"/>
+      </w:rPr>
+    </w:lvl>
+    <w:lvl w:ilvl="5" w:tentative="1">
+      <w:start w:val="1"/>
+      <w:numFmt w:val="bullet"/>
+      <w:lvlText w:val=""/>
+      <w:lvlJc w:val="left"/>
+      <w:pPr>
+        <w:tabs>
+          <w:tab w:val="num" w:pos="4320"/>
+        </w:tabs>
+        <w:ind w:left="4320" w:hanging="360"/>
+      </w:pPr>
+      <w:rPr>
+        <w:rFonts w:ascii="Wingdings" w:hAnsi="Wingdings" w:hint="default"/>
+        <w:sz w:val="20"/>
+      </w:rPr>
+    </w:lvl>
+    <w:lvl w:ilvl="6" w:tentative="1">
+      <w:start w:val="1"/>
+      <w:numFmt w:val="bullet"/>
+      <w:lvlText w:val=""/>
+      <w:lvlJc w:val="left"/>
+      <w:pPr>
+        <w:tabs>
+          <w:tab w:val="num" w:pos="5040"/>
+        </w:tabs>
+        <w:ind w:left="5040" w:hanging="360"/>
+      </w:pPr>
+      <w:rPr>
+        <w:rFonts w:ascii="Wingdings" w:hAnsi="Wingdings" w:hint="default"/>
+        <w:sz w:val="20"/>
+      </w:rPr>
+    </w:lvl>
+    <w:lvl w:ilvl="7" w:tentative="1">
+      <w:start w:val="1"/>
+      <w:numFmt w:val="bullet"/>
+      <w:lvlText w:val=""/>
+      <w:lvlJc w:val="left"/>
+      <w:pPr>
+        <w:tabs>
+          <w:tab w:val="num" w:pos="5760"/>
+        </w:tabs>
+        <w:ind w:left="5760" w:hanging="360"/>
+      </w:pPr>
+      <w:rPr>
+        <w:rFonts w:ascii="Wingdings" w:hAnsi="Wingdings" w:hint="default"/>
+        <w:sz w:val="20"/>
+      </w:rPr>
+    </w:lvl>
+    <w:lvl w:ilvl="8" w:tentative="1">
+      <w:start w:val="1"/>
+      <w:numFmt w:val="bullet"/>
+      <w:lvlText w:val=""/>
+      <w:lvlJc w:val="left"/>
+      <w:pPr>
+        <w:tabs>
+          <w:tab w:val="num" w:pos="6480"/>
+        </w:tabs>
+        <w:ind w:left="6480" w:hanging="360"/>
+      </w:pPr>
+      <w:rPr>
+        <w:rFonts w:ascii="Wingdings" w:hAnsi="Wingdings" w:hint="default"/>
+        <w:sz w:val="20"/>
+      </w:rPr>
+    </w:lvl>
+  </w:abstractNum>
+  <w:abstractNum w:abstractNumId="1" w15:restartNumberingAfterBreak="0">
     <w:nsid w:val="0B8D5AE6"/>
     <w:multiLevelType w:val="multilevel"/>
     <w:tmpl w:val="FEE687E4"/>
@@ -14767,7 +15417,418 @@
       </w:pPr>
     </w:lvl>
   </w:abstractNum>
-  <w:abstractNum w:abstractNumId="1" w15:restartNumberingAfterBreak="0">
+  <w:abstractNum w:abstractNumId="2" w15:restartNumberingAfterBreak="0">
+    <w:nsid w:val="211F5484"/>
+    <w:multiLevelType w:val="multilevel"/>
+    <w:tmpl w:val="1F0082F8"/>
+    <w:lvl w:ilvl="0">
+      <w:start w:val="1"/>
+      <w:numFmt w:val="decimal"/>
+      <w:lvlText w:val="%1."/>
+      <w:lvlJc w:val="left"/>
+      <w:pPr>
+        <w:tabs>
+          <w:tab w:val="num" w:pos="720"/>
+        </w:tabs>
+        <w:ind w:left="720" w:hanging="360"/>
+      </w:pPr>
+    </w:lvl>
+    <w:lvl w:ilvl="1" w:tentative="1">
+      <w:start w:val="1"/>
+      <w:numFmt w:val="decimal"/>
+      <w:lvlText w:val="%2."/>
+      <w:lvlJc w:val="left"/>
+      <w:pPr>
+        <w:tabs>
+          <w:tab w:val="num" w:pos="1440"/>
+        </w:tabs>
+        <w:ind w:left="1440" w:hanging="360"/>
+      </w:pPr>
+    </w:lvl>
+    <w:lvl w:ilvl="2" w:tentative="1">
+      <w:start w:val="1"/>
+      <w:numFmt w:val="decimal"/>
+      <w:lvlText w:val="%3."/>
+      <w:lvlJc w:val="left"/>
+      <w:pPr>
+        <w:tabs>
+          <w:tab w:val="num" w:pos="2160"/>
+        </w:tabs>
+        <w:ind w:left="2160" w:hanging="360"/>
+      </w:pPr>
+    </w:lvl>
+    <w:lvl w:ilvl="3" w:tentative="1">
+      <w:start w:val="1"/>
+      <w:numFmt w:val="decimal"/>
+      <w:lvlText w:val="%4."/>
+      <w:lvlJc w:val="left"/>
+      <w:pPr>
+        <w:tabs>
+          <w:tab w:val="num" w:pos="2880"/>
+        </w:tabs>
+        <w:ind w:left="2880" w:hanging="360"/>
+      </w:pPr>
+    </w:lvl>
+    <w:lvl w:ilvl="4" w:tentative="1">
+      <w:start w:val="1"/>
+      <w:numFmt w:val="decimal"/>
+      <w:lvlText w:val="%5."/>
+      <w:lvlJc w:val="left"/>
+      <w:pPr>
+        <w:tabs>
+          <w:tab w:val="num" w:pos="3600"/>
+        </w:tabs>
+        <w:ind w:left="3600" w:hanging="360"/>
+      </w:pPr>
+    </w:lvl>
+    <w:lvl w:ilvl="5" w:tentative="1">
+      <w:start w:val="1"/>
+      <w:numFmt w:val="decimal"/>
+      <w:lvlText w:val="%6."/>
+      <w:lvlJc w:val="left"/>
+      <w:pPr>
+        <w:tabs>
+          <w:tab w:val="num" w:pos="4320"/>
+        </w:tabs>
+        <w:ind w:left="4320" w:hanging="360"/>
+      </w:pPr>
+    </w:lvl>
+    <w:lvl w:ilvl="6" w:tentative="1">
+      <w:start w:val="1"/>
+      <w:numFmt w:val="decimal"/>
+      <w:lvlText w:val="%7."/>
+      <w:lvlJc w:val="left"/>
+      <w:pPr>
+        <w:tabs>
+          <w:tab w:val="num" w:pos="5040"/>
+        </w:tabs>
+        <w:ind w:left="5040" w:hanging="360"/>
+      </w:pPr>
+    </w:lvl>
+    <w:lvl w:ilvl="7" w:tentative="1">
+      <w:start w:val="1"/>
+      <w:numFmt w:val="decimal"/>
+      <w:lvlText w:val="%8."/>
+      <w:lvlJc w:val="left"/>
+      <w:pPr>
+        <w:tabs>
+          <w:tab w:val="num" w:pos="5760"/>
+        </w:tabs>
+        <w:ind w:left="5760" w:hanging="360"/>
+      </w:pPr>
+    </w:lvl>
+    <w:lvl w:ilvl="8" w:tentative="1">
+      <w:start w:val="1"/>
+      <w:numFmt w:val="decimal"/>
+      <w:lvlText w:val="%9."/>
+      <w:lvlJc w:val="left"/>
+      <w:pPr>
+        <w:tabs>
+          <w:tab w:val="num" w:pos="6480"/>
+        </w:tabs>
+        <w:ind w:left="6480" w:hanging="360"/>
+      </w:pPr>
+    </w:lvl>
+  </w:abstractNum>
+  <w:abstractNum w:abstractNumId="3" w15:restartNumberingAfterBreak="0">
+    <w:nsid w:val="35B75946"/>
+    <w:multiLevelType w:val="multilevel"/>
+    <w:tmpl w:val="53009A34"/>
+    <w:lvl w:ilvl="0">
+      <w:start w:val="1"/>
+      <w:numFmt w:val="bullet"/>
+      <w:lvlText w:val=""/>
+      <w:lvlJc w:val="left"/>
+      <w:pPr>
+        <w:tabs>
+          <w:tab w:val="num" w:pos="720"/>
+        </w:tabs>
+        <w:ind w:left="720" w:hanging="360"/>
+      </w:pPr>
+      <w:rPr>
+        <w:rFonts w:ascii="Symbol" w:hAnsi="Symbol" w:hint="default"/>
+        <w:sz w:val="20"/>
+      </w:rPr>
+    </w:lvl>
+    <w:lvl w:ilvl="1" w:tentative="1">
+      <w:start w:val="1"/>
+      <w:numFmt w:val="bullet"/>
+      <w:lvlText w:val="o"/>
+      <w:lvlJc w:val="left"/>
+      <w:pPr>
+        <w:tabs>
+          <w:tab w:val="num" w:pos="1440"/>
+        </w:tabs>
+        <w:ind w:left="1440" w:hanging="360"/>
+      </w:pPr>
+      <w:rPr>
+        <w:rFonts w:ascii="Courier New" w:hAnsi="Courier New" w:hint="default"/>
+        <w:sz w:val="20"/>
+      </w:rPr>
+    </w:lvl>
+    <w:lvl w:ilvl="2" w:tentative="1">
+      <w:start w:val="1"/>
+      <w:numFmt w:val="bullet"/>
+      <w:lvlText w:val=""/>
+      <w:lvlJc w:val="left"/>
+      <w:pPr>
+        <w:tabs>
+          <w:tab w:val="num" w:pos="2160"/>
+        </w:tabs>
+        <w:ind w:left="2160" w:hanging="360"/>
+      </w:pPr>
+      <w:rPr>
+        <w:rFonts w:ascii="Wingdings" w:hAnsi="Wingdings" w:hint="default"/>
+        <w:sz w:val="20"/>
+      </w:rPr>
+    </w:lvl>
+    <w:lvl w:ilvl="3" w:tentative="1">
+      <w:start w:val="1"/>
+      <w:numFmt w:val="bullet"/>
+      <w:lvlText w:val=""/>
+      <w:lvlJc w:val="left"/>
+      <w:pPr>
+        <w:tabs>
+          <w:tab w:val="num" w:pos="2880"/>
+        </w:tabs>
+        <w:ind w:left="2880" w:hanging="360"/>
+      </w:pPr>
+      <w:rPr>
+        <w:rFonts w:ascii="Wingdings" w:hAnsi="Wingdings" w:hint="default"/>
+        <w:sz w:val="20"/>
+      </w:rPr>
+    </w:lvl>
+    <w:lvl w:ilvl="4" w:tentative="1">
+      <w:start w:val="1"/>
+      <w:numFmt w:val="bullet"/>
+      <w:lvlText w:val=""/>
+      <w:lvlJc w:val="left"/>
+      <w:pPr>
+        <w:tabs>
+          <w:tab w:val="num" w:pos="3600"/>
+        </w:tabs>
+        <w:ind w:left="3600" w:hanging="360"/>
+      </w:pPr>
+      <w:rPr>
+        <w:rFonts w:ascii="Wingdings" w:hAnsi="Wingdings" w:hint="default"/>
+        <w:sz w:val="20"/>
+      </w:rPr>
+    </w:lvl>
+    <w:lvl w:ilvl="5" w:tentative="1">
+      <w:start w:val="1"/>
+      <w:numFmt w:val="bullet"/>
+      <w:lvlText w:val=""/>
+      <w:lvlJc w:val="left"/>
+      <w:pPr>
+        <w:tabs>
+          <w:tab w:val="num" w:pos="4320"/>
+        </w:tabs>
+        <w:ind w:left="4320" w:hanging="360"/>
+      </w:pPr>
+      <w:rPr>
+        <w:rFonts w:ascii="Wingdings" w:hAnsi="Wingdings" w:hint="default"/>
+        <w:sz w:val="20"/>
+      </w:rPr>
+    </w:lvl>
+    <w:lvl w:ilvl="6" w:tentative="1">
+      <w:start w:val="1"/>
+      <w:numFmt w:val="bullet"/>
+      <w:lvlText w:val=""/>
+      <w:lvlJc w:val="left"/>
+      <w:pPr>
+        <w:tabs>
+          <w:tab w:val="num" w:pos="5040"/>
+        </w:tabs>
+        <w:ind w:left="5040" w:hanging="360"/>
+      </w:pPr>
+      <w:rPr>
+        <w:rFonts w:ascii="Wingdings" w:hAnsi="Wingdings" w:hint="default"/>
+        <w:sz w:val="20"/>
+      </w:rPr>
+    </w:lvl>
+    <w:lvl w:ilvl="7" w:tentative="1">
+      <w:start w:val="1"/>
+      <w:numFmt w:val="bullet"/>
+      <w:lvlText w:val=""/>
+      <w:lvlJc w:val="left"/>
+      <w:pPr>
+        <w:tabs>
+          <w:tab w:val="num" w:pos="5760"/>
+        </w:tabs>
+        <w:ind w:left="5760" w:hanging="360"/>
+      </w:pPr>
+      <w:rPr>
+        <w:rFonts w:ascii="Wingdings" w:hAnsi="Wingdings" w:hint="default"/>
+        <w:sz w:val="20"/>
+      </w:rPr>
+    </w:lvl>
+    <w:lvl w:ilvl="8" w:tentative="1">
+      <w:start w:val="1"/>
+      <w:numFmt w:val="bullet"/>
+      <w:lvlText w:val=""/>
+      <w:lvlJc w:val="left"/>
+      <w:pPr>
+        <w:tabs>
+          <w:tab w:val="num" w:pos="6480"/>
+        </w:tabs>
+        <w:ind w:left="6480" w:hanging="360"/>
+      </w:pPr>
+      <w:rPr>
+        <w:rFonts w:ascii="Wingdings" w:hAnsi="Wingdings" w:hint="default"/>
+        <w:sz w:val="20"/>
+      </w:rPr>
+    </w:lvl>
+  </w:abstractNum>
+  <w:abstractNum w:abstractNumId="4" w15:restartNumberingAfterBreak="0">
+    <w:nsid w:val="378E6E4C"/>
+    <w:multiLevelType w:val="multilevel"/>
+    <w:tmpl w:val="76A4DC82"/>
+    <w:lvl w:ilvl="0">
+      <w:start w:val="1"/>
+      <w:numFmt w:val="bullet"/>
+      <w:lvlText w:val=""/>
+      <w:lvlJc w:val="left"/>
+      <w:pPr>
+        <w:tabs>
+          <w:tab w:val="num" w:pos="720"/>
+        </w:tabs>
+        <w:ind w:left="720" w:hanging="360"/>
+      </w:pPr>
+      <w:rPr>
+        <w:rFonts w:ascii="Symbol" w:hAnsi="Symbol" w:hint="default"/>
+        <w:sz w:val="20"/>
+      </w:rPr>
+    </w:lvl>
+    <w:lvl w:ilvl="1" w:tentative="1">
+      <w:start w:val="1"/>
+      <w:numFmt w:val="bullet"/>
+      <w:lvlText w:val="o"/>
+      <w:lvlJc w:val="left"/>
+      <w:pPr>
+        <w:tabs>
+          <w:tab w:val="num" w:pos="1440"/>
+        </w:tabs>
+        <w:ind w:left="1440" w:hanging="360"/>
+      </w:pPr>
+      <w:rPr>
+        <w:rFonts w:ascii="Courier New" w:hAnsi="Courier New" w:hint="default"/>
+        <w:sz w:val="20"/>
+      </w:rPr>
+    </w:lvl>
+    <w:lvl w:ilvl="2" w:tentative="1">
+      <w:start w:val="1"/>
+      <w:numFmt w:val="bullet"/>
+      <w:lvlText w:val=""/>
+      <w:lvlJc w:val="left"/>
+      <w:pPr>
+        <w:tabs>
+          <w:tab w:val="num" w:pos="2160"/>
+        </w:tabs>
+        <w:ind w:left="2160" w:hanging="360"/>
+      </w:pPr>
+      <w:rPr>
+        <w:rFonts w:ascii="Wingdings" w:hAnsi="Wingdings" w:hint="default"/>
+        <w:sz w:val="20"/>
+      </w:rPr>
+    </w:lvl>
+    <w:lvl w:ilvl="3" w:tentative="1">
+      <w:start w:val="1"/>
+      <w:numFmt w:val="bullet"/>
+      <w:lvlText w:val=""/>
+      <w:lvlJc w:val="left"/>
+      <w:pPr>
+        <w:tabs>
+          <w:tab w:val="num" w:pos="2880"/>
+        </w:tabs>
+        <w:ind w:left="2880" w:hanging="360"/>
+      </w:pPr>
+      <w:rPr>
+        <w:rFonts w:ascii="Wingdings" w:hAnsi="Wingdings" w:hint="default"/>
+        <w:sz w:val="20"/>
+      </w:rPr>
+    </w:lvl>
+    <w:lvl w:ilvl="4" w:tentative="1">
+      <w:start w:val="1"/>
+      <w:numFmt w:val="bullet"/>
+      <w:lvlText w:val=""/>
+      <w:lvlJc w:val="left"/>
+      <w:pPr>
+        <w:tabs>
+          <w:tab w:val="num" w:pos="3600"/>
+        </w:tabs>
+        <w:ind w:left="3600" w:hanging="360"/>
+      </w:pPr>
+      <w:rPr>
+        <w:rFonts w:ascii="Wingdings" w:hAnsi="Wingdings" w:hint="default"/>
+        <w:sz w:val="20"/>
+      </w:rPr>
+    </w:lvl>
+    <w:lvl w:ilvl="5" w:tentative="1">
+      <w:start w:val="1"/>
+      <w:numFmt w:val="bullet"/>
+      <w:lvlText w:val=""/>
+      <w:lvlJc w:val="left"/>
+      <w:pPr>
+        <w:tabs>
+          <w:tab w:val="num" w:pos="4320"/>
+        </w:tabs>
+        <w:ind w:left="4320" w:hanging="360"/>
+      </w:pPr>
+      <w:rPr>
+        <w:rFonts w:ascii="Wingdings" w:hAnsi="Wingdings" w:hint="default"/>
+        <w:sz w:val="20"/>
+      </w:rPr>
+    </w:lvl>
+    <w:lvl w:ilvl="6" w:tentative="1">
+      <w:start w:val="1"/>
+      <w:numFmt w:val="bullet"/>
+      <w:lvlText w:val=""/>
+      <w:lvlJc w:val="left"/>
+      <w:pPr>
+        <w:tabs>
+          <w:tab w:val="num" w:pos="5040"/>
+        </w:tabs>
+        <w:ind w:left="5040" w:hanging="360"/>
+      </w:pPr>
+      <w:rPr>
+        <w:rFonts w:ascii="Wingdings" w:hAnsi="Wingdings" w:hint="default"/>
+        <w:sz w:val="20"/>
+      </w:rPr>
+    </w:lvl>
+    <w:lvl w:ilvl="7" w:tentative="1">
+      <w:start w:val="1"/>
+      <w:numFmt w:val="bullet"/>
+      <w:lvlText w:val=""/>
+      <w:lvlJc w:val="left"/>
+      <w:pPr>
+        <w:tabs>
+          <w:tab w:val="num" w:pos="5760"/>
+        </w:tabs>
+        <w:ind w:left="5760" w:hanging="360"/>
+      </w:pPr>
+      <w:rPr>
+        <w:rFonts w:ascii="Wingdings" w:hAnsi="Wingdings" w:hint="default"/>
+        <w:sz w:val="20"/>
+      </w:rPr>
+    </w:lvl>
+    <w:lvl w:ilvl="8" w:tentative="1">
+      <w:start w:val="1"/>
+      <w:numFmt w:val="bullet"/>
+      <w:lvlText w:val=""/>
+      <w:lvlJc w:val="left"/>
+      <w:pPr>
+        <w:tabs>
+          <w:tab w:val="num" w:pos="6480"/>
+        </w:tabs>
+        <w:ind w:left="6480" w:hanging="360"/>
+      </w:pPr>
+      <w:rPr>
+        <w:rFonts w:ascii="Wingdings" w:hAnsi="Wingdings" w:hint="default"/>
+        <w:sz w:val="20"/>
+      </w:rPr>
+    </w:lvl>
+  </w:abstractNum>
+  <w:abstractNum w:abstractNumId="5" w15:restartNumberingAfterBreak="0">
     <w:nsid w:val="54BB55BE"/>
     <w:multiLevelType w:val="multilevel"/>
     <w:tmpl w:val="21367AB6"/>
@@ -14916,7 +15977,7 @@
       </w:rPr>
     </w:lvl>
   </w:abstractNum>
-  <w:abstractNum w:abstractNumId="2" w15:restartNumberingAfterBreak="0">
+  <w:abstractNum w:abstractNumId="6" w15:restartNumberingAfterBreak="0">
     <w:nsid w:val="580805A8"/>
     <w:multiLevelType w:val="multilevel"/>
     <w:tmpl w:val="424812C8"/>
@@ -15033,7 +16094,7 @@
       </w:pPr>
     </w:lvl>
   </w:abstractNum>
-  <w:abstractNum w:abstractNumId="3" w15:restartNumberingAfterBreak="0">
+  <w:abstractNum w:abstractNumId="7" w15:restartNumberingAfterBreak="0">
     <w:nsid w:val="5ED0231E"/>
     <w:multiLevelType w:val="multilevel"/>
     <w:tmpl w:val="E758DFFA"/>
@@ -15154,7 +16215,531 @@
       </w:pPr>
     </w:lvl>
   </w:abstractNum>
-  <w:abstractNum w:abstractNumId="4" w15:restartNumberingAfterBreak="0">
+  <w:abstractNum w:abstractNumId="8" w15:restartNumberingAfterBreak="0">
+    <w:nsid w:val="624E0DEF"/>
+    <w:multiLevelType w:val="multilevel"/>
+    <w:tmpl w:val="9978F5BA"/>
+    <w:lvl w:ilvl="0">
+      <w:start w:val="1"/>
+      <w:numFmt w:val="decimal"/>
+      <w:lvlText w:val="%1."/>
+      <w:lvlJc w:val="left"/>
+      <w:pPr>
+        <w:tabs>
+          <w:tab w:val="num" w:pos="720"/>
+        </w:tabs>
+        <w:ind w:left="720" w:hanging="360"/>
+      </w:pPr>
+    </w:lvl>
+    <w:lvl w:ilvl="1" w:tentative="1">
+      <w:start w:val="1"/>
+      <w:numFmt w:val="decimal"/>
+      <w:lvlText w:val="%2."/>
+      <w:lvlJc w:val="left"/>
+      <w:pPr>
+        <w:tabs>
+          <w:tab w:val="num" w:pos="1440"/>
+        </w:tabs>
+        <w:ind w:left="1440" w:hanging="360"/>
+      </w:pPr>
+    </w:lvl>
+    <w:lvl w:ilvl="2" w:tentative="1">
+      <w:start w:val="1"/>
+      <w:numFmt w:val="decimal"/>
+      <w:lvlText w:val="%3."/>
+      <w:lvlJc w:val="left"/>
+      <w:pPr>
+        <w:tabs>
+          <w:tab w:val="num" w:pos="2160"/>
+        </w:tabs>
+        <w:ind w:left="2160" w:hanging="360"/>
+      </w:pPr>
+    </w:lvl>
+    <w:lvl w:ilvl="3" w:tentative="1">
+      <w:start w:val="1"/>
+      <w:numFmt w:val="decimal"/>
+      <w:lvlText w:val="%4."/>
+      <w:lvlJc w:val="left"/>
+      <w:pPr>
+        <w:tabs>
+          <w:tab w:val="num" w:pos="2880"/>
+        </w:tabs>
+        <w:ind w:left="2880" w:hanging="360"/>
+      </w:pPr>
+    </w:lvl>
+    <w:lvl w:ilvl="4" w:tentative="1">
+      <w:start w:val="1"/>
+      <w:numFmt w:val="decimal"/>
+      <w:lvlText w:val="%5."/>
+      <w:lvlJc w:val="left"/>
+      <w:pPr>
+        <w:tabs>
+          <w:tab w:val="num" w:pos="3600"/>
+        </w:tabs>
+        <w:ind w:left="3600" w:hanging="360"/>
+      </w:pPr>
+    </w:lvl>
+    <w:lvl w:ilvl="5" w:tentative="1">
+      <w:start w:val="1"/>
+      <w:numFmt w:val="decimal"/>
+      <w:lvlText w:val="%6."/>
+      <w:lvlJc w:val="left"/>
+      <w:pPr>
+        <w:tabs>
+          <w:tab w:val="num" w:pos="4320"/>
+        </w:tabs>
+        <w:ind w:left="4320" w:hanging="360"/>
+      </w:pPr>
+    </w:lvl>
+    <w:lvl w:ilvl="6" w:tentative="1">
+      <w:start w:val="1"/>
+      <w:numFmt w:val="decimal"/>
+      <w:lvlText w:val="%7."/>
+      <w:lvlJc w:val="left"/>
+      <w:pPr>
+        <w:tabs>
+          <w:tab w:val="num" w:pos="5040"/>
+        </w:tabs>
+        <w:ind w:left="5040" w:hanging="360"/>
+      </w:pPr>
+    </w:lvl>
+    <w:lvl w:ilvl="7" w:tentative="1">
+      <w:start w:val="1"/>
+      <w:numFmt w:val="decimal"/>
+      <w:lvlText w:val="%8."/>
+      <w:lvlJc w:val="left"/>
+      <w:pPr>
+        <w:tabs>
+          <w:tab w:val="num" w:pos="5760"/>
+        </w:tabs>
+        <w:ind w:left="5760" w:hanging="360"/>
+      </w:pPr>
+    </w:lvl>
+    <w:lvl w:ilvl="8" w:tentative="1">
+      <w:start w:val="1"/>
+      <w:numFmt w:val="decimal"/>
+      <w:lvlText w:val="%9."/>
+      <w:lvlJc w:val="left"/>
+      <w:pPr>
+        <w:tabs>
+          <w:tab w:val="num" w:pos="6480"/>
+        </w:tabs>
+        <w:ind w:left="6480" w:hanging="360"/>
+      </w:pPr>
+    </w:lvl>
+  </w:abstractNum>
+  <w:abstractNum w:abstractNumId="9" w15:restartNumberingAfterBreak="0">
+    <w:nsid w:val="6B22498A"/>
+    <w:multiLevelType w:val="multilevel"/>
+    <w:tmpl w:val="E5849BDE"/>
+    <w:lvl w:ilvl="0">
+      <w:start w:val="1"/>
+      <w:numFmt w:val="bullet"/>
+      <w:lvlText w:val=""/>
+      <w:lvlJc w:val="left"/>
+      <w:pPr>
+        <w:tabs>
+          <w:tab w:val="num" w:pos="720"/>
+        </w:tabs>
+        <w:ind w:left="720" w:hanging="360"/>
+      </w:pPr>
+      <w:rPr>
+        <w:rFonts w:ascii="Symbol" w:hAnsi="Symbol" w:hint="default"/>
+        <w:sz w:val="20"/>
+      </w:rPr>
+    </w:lvl>
+    <w:lvl w:ilvl="1" w:tentative="1">
+      <w:start w:val="1"/>
+      <w:numFmt w:val="bullet"/>
+      <w:lvlText w:val="o"/>
+      <w:lvlJc w:val="left"/>
+      <w:pPr>
+        <w:tabs>
+          <w:tab w:val="num" w:pos="1440"/>
+        </w:tabs>
+        <w:ind w:left="1440" w:hanging="360"/>
+      </w:pPr>
+      <w:rPr>
+        <w:rFonts w:ascii="Courier New" w:hAnsi="Courier New" w:hint="default"/>
+        <w:sz w:val="20"/>
+      </w:rPr>
+    </w:lvl>
+    <w:lvl w:ilvl="2" w:tentative="1">
+      <w:start w:val="1"/>
+      <w:numFmt w:val="bullet"/>
+      <w:lvlText w:val=""/>
+      <w:lvlJc w:val="left"/>
+      <w:pPr>
+        <w:tabs>
+          <w:tab w:val="num" w:pos="2160"/>
+        </w:tabs>
+        <w:ind w:left="2160" w:hanging="360"/>
+      </w:pPr>
+      <w:rPr>
+        <w:rFonts w:ascii="Wingdings" w:hAnsi="Wingdings" w:hint="default"/>
+        <w:sz w:val="20"/>
+      </w:rPr>
+    </w:lvl>
+    <w:lvl w:ilvl="3" w:tentative="1">
+      <w:start w:val="1"/>
+      <w:numFmt w:val="bullet"/>
+      <w:lvlText w:val=""/>
+      <w:lvlJc w:val="left"/>
+      <w:pPr>
+        <w:tabs>
+          <w:tab w:val="num" w:pos="2880"/>
+        </w:tabs>
+        <w:ind w:left="2880" w:hanging="360"/>
+      </w:pPr>
+      <w:rPr>
+        <w:rFonts w:ascii="Wingdings" w:hAnsi="Wingdings" w:hint="default"/>
+        <w:sz w:val="20"/>
+      </w:rPr>
+    </w:lvl>
+    <w:lvl w:ilvl="4" w:tentative="1">
+      <w:start w:val="1"/>
+      <w:numFmt w:val="bullet"/>
+      <w:lvlText w:val=""/>
+      <w:lvlJc w:val="left"/>
+      <w:pPr>
+        <w:tabs>
+          <w:tab w:val="num" w:pos="3600"/>
+        </w:tabs>
+        <w:ind w:left="3600" w:hanging="360"/>
+      </w:pPr>
+      <w:rPr>
+        <w:rFonts w:ascii="Wingdings" w:hAnsi="Wingdings" w:hint="default"/>
+        <w:sz w:val="20"/>
+      </w:rPr>
+    </w:lvl>
+    <w:lvl w:ilvl="5" w:tentative="1">
+      <w:start w:val="1"/>
+      <w:numFmt w:val="bullet"/>
+      <w:lvlText w:val=""/>
+      <w:lvlJc w:val="left"/>
+      <w:pPr>
+        <w:tabs>
+          <w:tab w:val="num" w:pos="4320"/>
+        </w:tabs>
+        <w:ind w:left="4320" w:hanging="360"/>
+      </w:pPr>
+      <w:rPr>
+        <w:rFonts w:ascii="Wingdings" w:hAnsi="Wingdings" w:hint="default"/>
+        <w:sz w:val="20"/>
+      </w:rPr>
+    </w:lvl>
+    <w:lvl w:ilvl="6" w:tentative="1">
+      <w:start w:val="1"/>
+      <w:numFmt w:val="bullet"/>
+      <w:lvlText w:val=""/>
+      <w:lvlJc w:val="left"/>
+      <w:pPr>
+        <w:tabs>
+          <w:tab w:val="num" w:pos="5040"/>
+        </w:tabs>
+        <w:ind w:left="5040" w:hanging="360"/>
+      </w:pPr>
+      <w:rPr>
+        <w:rFonts w:ascii="Wingdings" w:hAnsi="Wingdings" w:hint="default"/>
+        <w:sz w:val="20"/>
+      </w:rPr>
+    </w:lvl>
+    <w:lvl w:ilvl="7" w:tentative="1">
+      <w:start w:val="1"/>
+      <w:numFmt w:val="bullet"/>
+      <w:lvlText w:val=""/>
+      <w:lvlJc w:val="left"/>
+      <w:pPr>
+        <w:tabs>
+          <w:tab w:val="num" w:pos="5760"/>
+        </w:tabs>
+        <w:ind w:left="5760" w:hanging="360"/>
+      </w:pPr>
+      <w:rPr>
+        <w:rFonts w:ascii="Wingdings" w:hAnsi="Wingdings" w:hint="default"/>
+        <w:sz w:val="20"/>
+      </w:rPr>
+    </w:lvl>
+    <w:lvl w:ilvl="8" w:tentative="1">
+      <w:start w:val="1"/>
+      <w:numFmt w:val="bullet"/>
+      <w:lvlText w:val=""/>
+      <w:lvlJc w:val="left"/>
+      <w:pPr>
+        <w:tabs>
+          <w:tab w:val="num" w:pos="6480"/>
+        </w:tabs>
+        <w:ind w:left="6480" w:hanging="360"/>
+      </w:pPr>
+      <w:rPr>
+        <w:rFonts w:ascii="Wingdings" w:hAnsi="Wingdings" w:hint="default"/>
+        <w:sz w:val="20"/>
+      </w:rPr>
+    </w:lvl>
+  </w:abstractNum>
+  <w:abstractNum w:abstractNumId="10" w15:restartNumberingAfterBreak="0">
+    <w:nsid w:val="6E396000"/>
+    <w:multiLevelType w:val="multilevel"/>
+    <w:tmpl w:val="4BB81EE2"/>
+    <w:lvl w:ilvl="0">
+      <w:start w:val="1"/>
+      <w:numFmt w:val="decimal"/>
+      <w:lvlText w:val="%1."/>
+      <w:lvlJc w:val="left"/>
+      <w:pPr>
+        <w:tabs>
+          <w:tab w:val="num" w:pos="720"/>
+        </w:tabs>
+        <w:ind w:left="720" w:hanging="360"/>
+      </w:pPr>
+    </w:lvl>
+    <w:lvl w:ilvl="1" w:tentative="1">
+      <w:start w:val="1"/>
+      <w:numFmt w:val="decimal"/>
+      <w:lvlText w:val="%2."/>
+      <w:lvlJc w:val="left"/>
+      <w:pPr>
+        <w:tabs>
+          <w:tab w:val="num" w:pos="1440"/>
+        </w:tabs>
+        <w:ind w:left="1440" w:hanging="360"/>
+      </w:pPr>
+    </w:lvl>
+    <w:lvl w:ilvl="2" w:tentative="1">
+      <w:start w:val="1"/>
+      <w:numFmt w:val="decimal"/>
+      <w:lvlText w:val="%3."/>
+      <w:lvlJc w:val="left"/>
+      <w:pPr>
+        <w:tabs>
+          <w:tab w:val="num" w:pos="2160"/>
+        </w:tabs>
+        <w:ind w:left="2160" w:hanging="360"/>
+      </w:pPr>
+    </w:lvl>
+    <w:lvl w:ilvl="3" w:tentative="1">
+      <w:start w:val="1"/>
+      <w:numFmt w:val="decimal"/>
+      <w:lvlText w:val="%4."/>
+      <w:lvlJc w:val="left"/>
+      <w:pPr>
+        <w:tabs>
+          <w:tab w:val="num" w:pos="2880"/>
+        </w:tabs>
+        <w:ind w:left="2880" w:hanging="360"/>
+      </w:pPr>
+    </w:lvl>
+    <w:lvl w:ilvl="4" w:tentative="1">
+      <w:start w:val="1"/>
+      <w:numFmt w:val="decimal"/>
+      <w:lvlText w:val="%5."/>
+      <w:lvlJc w:val="left"/>
+      <w:pPr>
+        <w:tabs>
+          <w:tab w:val="num" w:pos="3600"/>
+        </w:tabs>
+        <w:ind w:left="3600" w:hanging="360"/>
+      </w:pPr>
+    </w:lvl>
+    <w:lvl w:ilvl="5" w:tentative="1">
+      <w:start w:val="1"/>
+      <w:numFmt w:val="decimal"/>
+      <w:lvlText w:val="%6."/>
+      <w:lvlJc w:val="left"/>
+      <w:pPr>
+        <w:tabs>
+          <w:tab w:val="num" w:pos="4320"/>
+        </w:tabs>
+        <w:ind w:left="4320" w:hanging="360"/>
+      </w:pPr>
+    </w:lvl>
+    <w:lvl w:ilvl="6" w:tentative="1">
+      <w:start w:val="1"/>
+      <w:numFmt w:val="decimal"/>
+      <w:lvlText w:val="%7."/>
+      <w:lvlJc w:val="left"/>
+      <w:pPr>
+        <w:tabs>
+          <w:tab w:val="num" w:pos="5040"/>
+        </w:tabs>
+        <w:ind w:left="5040" w:hanging="360"/>
+      </w:pPr>
+    </w:lvl>
+    <w:lvl w:ilvl="7" w:tentative="1">
+      <w:start w:val="1"/>
+      <w:numFmt w:val="decimal"/>
+      <w:lvlText w:val="%8."/>
+      <w:lvlJc w:val="left"/>
+      <w:pPr>
+        <w:tabs>
+          <w:tab w:val="num" w:pos="5760"/>
+        </w:tabs>
+        <w:ind w:left="5760" w:hanging="360"/>
+      </w:pPr>
+    </w:lvl>
+    <w:lvl w:ilvl="8" w:tentative="1">
+      <w:start w:val="1"/>
+      <w:numFmt w:val="decimal"/>
+      <w:lvlText w:val="%9."/>
+      <w:lvlJc w:val="left"/>
+      <w:pPr>
+        <w:tabs>
+          <w:tab w:val="num" w:pos="6480"/>
+        </w:tabs>
+        <w:ind w:left="6480" w:hanging="360"/>
+      </w:pPr>
+    </w:lvl>
+  </w:abstractNum>
+  <w:abstractNum w:abstractNumId="11" w15:restartNumberingAfterBreak="0">
+    <w:nsid w:val="70F07A08"/>
+    <w:multiLevelType w:val="multilevel"/>
+    <w:tmpl w:val="CE4247EE"/>
+    <w:lvl w:ilvl="0">
+      <w:start w:val="1"/>
+      <w:numFmt w:val="bullet"/>
+      <w:lvlText w:val=""/>
+      <w:lvlJc w:val="left"/>
+      <w:pPr>
+        <w:tabs>
+          <w:tab w:val="num" w:pos="720"/>
+        </w:tabs>
+        <w:ind w:left="720" w:hanging="360"/>
+      </w:pPr>
+      <w:rPr>
+        <w:rFonts w:ascii="Symbol" w:hAnsi="Symbol" w:hint="default"/>
+        <w:sz w:val="20"/>
+      </w:rPr>
+    </w:lvl>
+    <w:lvl w:ilvl="1" w:tentative="1">
+      <w:start w:val="1"/>
+      <w:numFmt w:val="bullet"/>
+      <w:lvlText w:val="o"/>
+      <w:lvlJc w:val="left"/>
+      <w:pPr>
+        <w:tabs>
+          <w:tab w:val="num" w:pos="1440"/>
+        </w:tabs>
+        <w:ind w:left="1440" w:hanging="360"/>
+      </w:pPr>
+      <w:rPr>
+        <w:rFonts w:ascii="Courier New" w:hAnsi="Courier New" w:hint="default"/>
+        <w:sz w:val="20"/>
+      </w:rPr>
+    </w:lvl>
+    <w:lvl w:ilvl="2" w:tentative="1">
+      <w:start w:val="1"/>
+      <w:numFmt w:val="bullet"/>
+      <w:lvlText w:val=""/>
+      <w:lvlJc w:val="left"/>
+      <w:pPr>
+        <w:tabs>
+          <w:tab w:val="num" w:pos="2160"/>
+        </w:tabs>
+        <w:ind w:left="2160" w:hanging="360"/>
+      </w:pPr>
+      <w:rPr>
+        <w:rFonts w:ascii="Wingdings" w:hAnsi="Wingdings" w:hint="default"/>
+        <w:sz w:val="20"/>
+      </w:rPr>
+    </w:lvl>
+    <w:lvl w:ilvl="3" w:tentative="1">
+      <w:start w:val="1"/>
+      <w:numFmt w:val="bullet"/>
+      <w:lvlText w:val=""/>
+      <w:lvlJc w:val="left"/>
+      <w:pPr>
+        <w:tabs>
+          <w:tab w:val="num" w:pos="2880"/>
+        </w:tabs>
+        <w:ind w:left="2880" w:hanging="360"/>
+      </w:pPr>
+      <w:rPr>
+        <w:rFonts w:ascii="Wingdings" w:hAnsi="Wingdings" w:hint="default"/>
+        <w:sz w:val="20"/>
+      </w:rPr>
+    </w:lvl>
+    <w:lvl w:ilvl="4" w:tentative="1">
+      <w:start w:val="1"/>
+      <w:numFmt w:val="bullet"/>
+      <w:lvlText w:val=""/>
+      <w:lvlJc w:val="left"/>
+      <w:pPr>
+        <w:tabs>
+          <w:tab w:val="num" w:pos="3600"/>
+        </w:tabs>
+        <w:ind w:left="3600" w:hanging="360"/>
+      </w:pPr>
+      <w:rPr>
+        <w:rFonts w:ascii="Wingdings" w:hAnsi="Wingdings" w:hint="default"/>
+        <w:sz w:val="20"/>
+      </w:rPr>
+    </w:lvl>
+    <w:lvl w:ilvl="5" w:tentative="1">
+      <w:start w:val="1"/>
+      <w:numFmt w:val="bullet"/>
+      <w:lvlText w:val=""/>
+      <w:lvlJc w:val="left"/>
+      <w:pPr>
+        <w:tabs>
+          <w:tab w:val="num" w:pos="4320"/>
+        </w:tabs>
+        <w:ind w:left="4320" w:hanging="360"/>
+      </w:pPr>
+      <w:rPr>
+        <w:rFonts w:ascii="Wingdings" w:hAnsi="Wingdings" w:hint="default"/>
+        <w:sz w:val="20"/>
+      </w:rPr>
+    </w:lvl>
+    <w:lvl w:ilvl="6" w:tentative="1">
+      <w:start w:val="1"/>
+      <w:numFmt w:val="bullet"/>
+      <w:lvlText w:val=""/>
+      <w:lvlJc w:val="left"/>
+      <w:pPr>
+        <w:tabs>
+          <w:tab w:val="num" w:pos="5040"/>
+        </w:tabs>
+        <w:ind w:left="5040" w:hanging="360"/>
+      </w:pPr>
+      <w:rPr>
+        <w:rFonts w:ascii="Wingdings" w:hAnsi="Wingdings" w:hint="default"/>
+        <w:sz w:val="20"/>
+      </w:rPr>
+    </w:lvl>
+    <w:lvl w:ilvl="7" w:tentative="1">
+      <w:start w:val="1"/>
+      <w:numFmt w:val="bullet"/>
+      <w:lvlText w:val=""/>
+      <w:lvlJc w:val="left"/>
+      <w:pPr>
+        <w:tabs>
+          <w:tab w:val="num" w:pos="5760"/>
+        </w:tabs>
+        <w:ind w:left="5760" w:hanging="360"/>
+      </w:pPr>
+      <w:rPr>
+        <w:rFonts w:ascii="Wingdings" w:hAnsi="Wingdings" w:hint="default"/>
+        <w:sz w:val="20"/>
+      </w:rPr>
+    </w:lvl>
+    <w:lvl w:ilvl="8" w:tentative="1">
+      <w:start w:val="1"/>
+      <w:numFmt w:val="bullet"/>
+      <w:lvlText w:val=""/>
+      <w:lvlJc w:val="left"/>
+      <w:pPr>
+        <w:tabs>
+          <w:tab w:val="num" w:pos="6480"/>
+        </w:tabs>
+        <w:ind w:left="6480" w:hanging="360"/>
+      </w:pPr>
+      <w:rPr>
+        <w:rFonts w:ascii="Wingdings" w:hAnsi="Wingdings" w:hint="default"/>
+        <w:sz w:val="20"/>
+      </w:rPr>
+    </w:lvl>
+  </w:abstractNum>
+  <w:abstractNum w:abstractNumId="12" w15:restartNumberingAfterBreak="0">
     <w:nsid w:val="76392E52"/>
     <w:multiLevelType w:val="multilevel"/>
     <w:tmpl w:val="555886C8"/>
@@ -15303,7 +16888,7 @@
       </w:rPr>
     </w:lvl>
   </w:abstractNum>
-  <w:abstractNum w:abstractNumId="5" w15:restartNumberingAfterBreak="0">
+  <w:abstractNum w:abstractNumId="13" w15:restartNumberingAfterBreak="0">
     <w:nsid w:val="7B0A00DD"/>
     <w:multiLevelType w:val="multilevel"/>
     <w:tmpl w:val="B0005BAC"/>
@@ -15416,23 +17001,208 @@
       </w:pPr>
     </w:lvl>
   </w:abstractNum>
+  <w:abstractNum w:abstractNumId="14" w15:restartNumberingAfterBreak="0">
+    <w:nsid w:val="7B7B00D7"/>
+    <w:multiLevelType w:val="multilevel"/>
+    <w:tmpl w:val="C178D35C"/>
+    <w:lvl w:ilvl="0">
+      <w:start w:val="1"/>
+      <w:numFmt w:val="bullet"/>
+      <w:lvlText w:val=""/>
+      <w:lvlJc w:val="left"/>
+      <w:pPr>
+        <w:tabs>
+          <w:tab w:val="num" w:pos="720"/>
+        </w:tabs>
+        <w:ind w:left="720" w:hanging="360"/>
+      </w:pPr>
+      <w:rPr>
+        <w:rFonts w:ascii="Symbol" w:hAnsi="Symbol" w:hint="default"/>
+        <w:sz w:val="20"/>
+      </w:rPr>
+    </w:lvl>
+    <w:lvl w:ilvl="1" w:tentative="1">
+      <w:start w:val="1"/>
+      <w:numFmt w:val="bullet"/>
+      <w:lvlText w:val="o"/>
+      <w:lvlJc w:val="left"/>
+      <w:pPr>
+        <w:tabs>
+          <w:tab w:val="num" w:pos="1440"/>
+        </w:tabs>
+        <w:ind w:left="1440" w:hanging="360"/>
+      </w:pPr>
+      <w:rPr>
+        <w:rFonts w:ascii="Courier New" w:hAnsi="Courier New" w:hint="default"/>
+        <w:sz w:val="20"/>
+      </w:rPr>
+    </w:lvl>
+    <w:lvl w:ilvl="2" w:tentative="1">
+      <w:start w:val="1"/>
+      <w:numFmt w:val="bullet"/>
+      <w:lvlText w:val=""/>
+      <w:lvlJc w:val="left"/>
+      <w:pPr>
+        <w:tabs>
+          <w:tab w:val="num" w:pos="2160"/>
+        </w:tabs>
+        <w:ind w:left="2160" w:hanging="360"/>
+      </w:pPr>
+      <w:rPr>
+        <w:rFonts w:ascii="Wingdings" w:hAnsi="Wingdings" w:hint="default"/>
+        <w:sz w:val="20"/>
+      </w:rPr>
+    </w:lvl>
+    <w:lvl w:ilvl="3" w:tentative="1">
+      <w:start w:val="1"/>
+      <w:numFmt w:val="bullet"/>
+      <w:lvlText w:val=""/>
+      <w:lvlJc w:val="left"/>
+      <w:pPr>
+        <w:tabs>
+          <w:tab w:val="num" w:pos="2880"/>
+        </w:tabs>
+        <w:ind w:left="2880" w:hanging="360"/>
+      </w:pPr>
+      <w:rPr>
+        <w:rFonts w:ascii="Wingdings" w:hAnsi="Wingdings" w:hint="default"/>
+        <w:sz w:val="20"/>
+      </w:rPr>
+    </w:lvl>
+    <w:lvl w:ilvl="4" w:tentative="1">
+      <w:start w:val="1"/>
+      <w:numFmt w:val="bullet"/>
+      <w:lvlText w:val=""/>
+      <w:lvlJc w:val="left"/>
+      <w:pPr>
+        <w:tabs>
+          <w:tab w:val="num" w:pos="3600"/>
+        </w:tabs>
+        <w:ind w:left="3600" w:hanging="360"/>
+      </w:pPr>
+      <w:rPr>
+        <w:rFonts w:ascii="Wingdings" w:hAnsi="Wingdings" w:hint="default"/>
+        <w:sz w:val="20"/>
+      </w:rPr>
+    </w:lvl>
+    <w:lvl w:ilvl="5" w:tentative="1">
+      <w:start w:val="1"/>
+      <w:numFmt w:val="bullet"/>
+      <w:lvlText w:val=""/>
+      <w:lvlJc w:val="left"/>
+      <w:pPr>
+        <w:tabs>
+          <w:tab w:val="num" w:pos="4320"/>
+        </w:tabs>
+        <w:ind w:left="4320" w:hanging="360"/>
+      </w:pPr>
+      <w:rPr>
+        <w:rFonts w:ascii="Wingdings" w:hAnsi="Wingdings" w:hint="default"/>
+        <w:sz w:val="20"/>
+      </w:rPr>
+    </w:lvl>
+    <w:lvl w:ilvl="6" w:tentative="1">
+      <w:start w:val="1"/>
+      <w:numFmt w:val="bullet"/>
+      <w:lvlText w:val=""/>
+      <w:lvlJc w:val="left"/>
+      <w:pPr>
+        <w:tabs>
+          <w:tab w:val="num" w:pos="5040"/>
+        </w:tabs>
+        <w:ind w:left="5040" w:hanging="360"/>
+      </w:pPr>
+      <w:rPr>
+        <w:rFonts w:ascii="Wingdings" w:hAnsi="Wingdings" w:hint="default"/>
+        <w:sz w:val="20"/>
+      </w:rPr>
+    </w:lvl>
+    <w:lvl w:ilvl="7" w:tentative="1">
+      <w:start w:val="1"/>
+      <w:numFmt w:val="bullet"/>
+      <w:lvlText w:val=""/>
+      <w:lvlJc w:val="left"/>
+      <w:pPr>
+        <w:tabs>
+          <w:tab w:val="num" w:pos="5760"/>
+        </w:tabs>
+        <w:ind w:left="5760" w:hanging="360"/>
+      </w:pPr>
+      <w:rPr>
+        <w:rFonts w:ascii="Wingdings" w:hAnsi="Wingdings" w:hint="default"/>
+        <w:sz w:val="20"/>
+      </w:rPr>
+    </w:lvl>
+    <w:lvl w:ilvl="8" w:tentative="1">
+      <w:start w:val="1"/>
+      <w:numFmt w:val="bullet"/>
+      <w:lvlText w:val=""/>
+      <w:lvlJc w:val="left"/>
+      <w:pPr>
+        <w:tabs>
+          <w:tab w:val="num" w:pos="6480"/>
+        </w:tabs>
+        <w:ind w:left="6480" w:hanging="360"/>
+      </w:pPr>
+      <w:rPr>
+        <w:rFonts w:ascii="Wingdings" w:hAnsi="Wingdings" w:hint="default"/>
+        <w:sz w:val="20"/>
+      </w:rPr>
+    </w:lvl>
+  </w:abstractNum>
   <w:num w:numId="1" w16cid:durableId="1313869567">
+    <w:abstractNumId w:val="1"/>
+  </w:num>
+  <w:num w:numId="2" w16cid:durableId="962420480">
+    <w:abstractNumId w:val="13"/>
+  </w:num>
+  <w:num w:numId="3" w16cid:durableId="1763993805">
+    <w:abstractNumId w:val="6"/>
+  </w:num>
+  <w:num w:numId="4" w16cid:durableId="205459292">
+    <w:abstractNumId w:val="5"/>
+  </w:num>
+  <w:num w:numId="5" w16cid:durableId="489836014">
+    <w:abstractNumId w:val="12"/>
+  </w:num>
+  <w:num w:numId="6" w16cid:durableId="470950043">
+    <w:abstractNumId w:val="7"/>
+  </w:num>
+  <w:num w:numId="7" w16cid:durableId="1411197191">
+    <w:abstractNumId w:val="10"/>
+    <w:lvlOverride w:ilvl="0">
+      <w:startOverride w:val="1"/>
+    </w:lvlOverride>
+  </w:num>
+  <w:num w:numId="8" w16cid:durableId="820930983">
+    <w:abstractNumId w:val="3"/>
+  </w:num>
+  <w:num w:numId="9" w16cid:durableId="736319211">
     <w:abstractNumId w:val="0"/>
   </w:num>
-  <w:num w:numId="2" w16cid:durableId="962420480">
-    <w:abstractNumId w:val="5"/>
-  </w:num>
-  <w:num w:numId="3" w16cid:durableId="1763993805">
-    <w:abstractNumId w:val="2"/>
-  </w:num>
-  <w:num w:numId="4" w16cid:durableId="205459292">
-    <w:abstractNumId w:val="1"/>
-  </w:num>
-  <w:num w:numId="5" w16cid:durableId="489836014">
+  <w:num w:numId="10" w16cid:durableId="231163565">
     <w:abstractNumId w:val="4"/>
   </w:num>
-  <w:num w:numId="6" w16cid:durableId="470950043">
-    <w:abstractNumId w:val="3"/>
+  <w:num w:numId="11" w16cid:durableId="1410080166">
+    <w:abstractNumId w:val="2"/>
+    <w:lvlOverride w:ilvl="0">
+      <w:startOverride w:val="2"/>
+    </w:lvlOverride>
+  </w:num>
+  <w:num w:numId="12" w16cid:durableId="2084640508">
+    <w:abstractNumId w:val="14"/>
+  </w:num>
+  <w:num w:numId="13" w16cid:durableId="2124108223">
+    <w:abstractNumId w:val="9"/>
+  </w:num>
+  <w:num w:numId="14" w16cid:durableId="2125538907">
+    <w:abstractNumId w:val="8"/>
+    <w:lvlOverride w:ilvl="0">
+      <w:startOverride w:val="3"/>
+    </w:lvlOverride>
+  </w:num>
+  <w:num w:numId="15" w16cid:durableId="2084063095">
+    <w:abstractNumId w:val="11"/>
   </w:num>
 </w:numbering>
 </file>
@@ -15837,6 +17607,7 @@
   <w:style w:type="paragraph" w:default="1" w:styleId="Normal">
     <w:name w:val="Normal"/>
     <w:qFormat/>
+    <w:rsid w:val="00750F2D"/>
   </w:style>
   <w:style w:type="paragraph" w:styleId="Heading1">
     <w:name w:val="heading 1"/>
@@ -16037,7 +17808,6 @@
   <w:style w:type="character" w:default="1" w:styleId="DefaultParagraphFont">
     <w:name w:val="Default Paragraph Font"/>
     <w:uiPriority w:val="1"/>
-    <w:semiHidden/>
     <w:unhideWhenUsed/>
   </w:style>
   <w:style w:type="table" w:default="1" w:styleId="TableNormal">

</xml_diff>